<commit_message>
test commit for email setup
</commit_message>
<xml_diff>
--- a/lectureNotes/lectureNoteWeek3.docx
+++ b/lectureNotes/lectureNoteWeek3.docx
@@ -63,24 +63,14 @@
       </w:r>
     </w:p>
     <w:p>
-      <w:proofErr w:type="spellStart"/>
-      <w:r>
-        <w:t>Self reported</w:t>
-      </w:r>
-      <w:proofErr w:type="spellEnd"/>
-      <w:r>
-        <w:t xml:space="preserve"> data collection </w:t>
-      </w:r>
-    </w:p>
-    <w:p>
-      <w:r>
-        <w:t xml:space="preserve">Gather information from </w:t>
-      </w:r>
-      <w:proofErr w:type="spellStart"/>
-      <w:r>
-        <w:t>respondants</w:t>
-      </w:r>
-      <w:proofErr w:type="spellEnd"/>
+      <w:r>
+        <w:t xml:space="preserve">Self reported data collection </w:t>
+      </w:r>
+    </w:p>
+    <w:p>
+      <w:r>
+        <w:t>Gather information from respondants</w:t>
+      </w:r>
     </w:p>
     <w:p>
       <w:r>
@@ -136,47 +126,7 @@
         <w:t>Constant sum:</w:t>
       </w:r>
       <w:r>
-        <w:t xml:space="preserve"> not compare products but product attributes </w:t>
-      </w:r>
-      <w:proofErr w:type="gramStart"/>
-      <w:r>
-        <w:t>( 100</w:t>
-      </w:r>
-      <w:proofErr w:type="gramEnd"/>
-      <w:r>
-        <w:t xml:space="preserve"> para </w:t>
-      </w:r>
-      <w:proofErr w:type="spellStart"/>
-      <w:r>
-        <w:t>veriyorsun</w:t>
-      </w:r>
-      <w:proofErr w:type="spellEnd"/>
-      <w:r>
-        <w:t xml:space="preserve"> </w:t>
-      </w:r>
-      <w:proofErr w:type="spellStart"/>
-      <w:r>
-        <w:t>ve</w:t>
-      </w:r>
-      <w:proofErr w:type="spellEnd"/>
-      <w:r>
-        <w:t xml:space="preserve"> </w:t>
-      </w:r>
-      <w:proofErr w:type="spellStart"/>
-      <w:r>
-        <w:t>dagıtmasını</w:t>
-      </w:r>
-      <w:proofErr w:type="spellEnd"/>
-      <w:r>
-        <w:t xml:space="preserve"> </w:t>
-      </w:r>
-      <w:proofErr w:type="spellStart"/>
-      <w:r>
-        <w:t>istiyorsun</w:t>
-      </w:r>
-      <w:proofErr w:type="spellEnd"/>
-      <w:r>
-        <w:t>)</w:t>
+        <w:t xml:space="preserve"> not compare products but product attributes ( 100 para veriyorsun ve dagıtmasını istiyorsun)</w:t>
       </w:r>
       <w:r>
         <w:t xml:space="preserve"> -</w:t>
@@ -184,6 +134,11 @@
       <w:r>
         <w:t xml:space="preserve"> cognitively more demanding</w:t>
       </w:r>
+      <w:r>
+        <w:t>.</w:t>
+      </w:r>
+      <w:bookmarkStart w:id="0" w:name="_GoBack"/>
+      <w:bookmarkEnd w:id="0"/>
     </w:p>
     <w:p/>
     <w:p>
@@ -194,31 +149,7 @@
         <w:t>Likert scale:</w:t>
       </w:r>
       <w:r>
-        <w:t xml:space="preserve"> non-</w:t>
-      </w:r>
-      <w:proofErr w:type="spellStart"/>
-      <w:r>
-        <w:t>comperative</w:t>
-      </w:r>
-      <w:proofErr w:type="spellEnd"/>
-      <w:r>
-        <w:t xml:space="preserve"> scaling technique. Degree of agreement or disagreement. Quick easy inexpensive method. Measuring </w:t>
-      </w:r>
-      <w:proofErr w:type="spellStart"/>
-      <w:r>
-        <w:t>attitutes</w:t>
-      </w:r>
-      <w:proofErr w:type="spellEnd"/>
-      <w:r>
-        <w:t xml:space="preserve">. </w:t>
-      </w:r>
-      <w:proofErr w:type="spellStart"/>
-      <w:r>
-        <w:t>Divison</w:t>
-      </w:r>
-      <w:proofErr w:type="spellEnd"/>
-      <w:r>
-        <w:t xml:space="preserve"> is hypothetical changes from perception. Good attitude statements take time to construct.</w:t>
+        <w:t xml:space="preserve"> non-comperative scaling technique. Degree of agreement or disagreement. Quick easy inexpensive method. Measuring attitutes. Divison is hypothetical changes from perception. Good attitude statements take time to construct.</w:t>
       </w:r>
     </w:p>
     <w:p/>
@@ -251,15 +182,7 @@
         <w:t>Importance satisfaction analysis:</w:t>
       </w:r>
       <w:r>
-        <w:t xml:space="preserve"> how important is this feature? How well the product </w:t>
-      </w:r>
-      <w:proofErr w:type="gramStart"/>
-      <w:r>
-        <w:t>perform</w:t>
-      </w:r>
-      <w:proofErr w:type="gramEnd"/>
-      <w:r>
-        <w:t>? 2 by 2</w:t>
+        <w:t xml:space="preserve"> how important is this feature? How well the product perform? 2 by 2</w:t>
       </w:r>
     </w:p>
     <w:p/>
@@ -286,42 +209,19 @@
       </w:r>
     </w:p>
     <w:p>
-      <w:proofErr w:type="spellStart"/>
       <w:r>
         <w:rPr>
           <w:rStyle w:val="Heading4Char"/>
         </w:rPr>
-        <w:t>Self assessment</w:t>
-      </w:r>
-      <w:proofErr w:type="spellEnd"/>
-      <w:r>
-        <w:rPr>
-          <w:rStyle w:val="Heading4Char"/>
-        </w:rPr>
-        <w:t xml:space="preserve"> manikin:</w:t>
+        <w:t>Self assessment manikin:</w:t>
       </w:r>
       <w:r>
         <w:t xml:space="preserve"> popular in 90s. emotion assessment tools. </w:t>
       </w:r>
     </w:p>
     <w:p>
-      <w:proofErr w:type="spellStart"/>
-      <w:r>
-        <w:t>PrEmo</w:t>
-      </w:r>
-      <w:proofErr w:type="spellEnd"/>
-      <w:r>
-        <w:t xml:space="preserve">: 14 emotions </w:t>
-      </w:r>
-      <w:proofErr w:type="spellStart"/>
-      <w:proofErr w:type="gramStart"/>
-      <w:r>
-        <w:t>non verbal</w:t>
-      </w:r>
-      <w:proofErr w:type="spellEnd"/>
-      <w:proofErr w:type="gramEnd"/>
-      <w:r>
-        <w:t>. Can be used as a part of internet surveys interviews. Useful tool to elicit emotions hard to express verbally.</w:t>
+      <w:r>
+        <w:t>PrEmo: 14 emotions non verbal. Can be used as a part of internet surveys interviews. Useful tool to elicit emotions hard to express verbally.</w:t>
       </w:r>
     </w:p>
     <w:p/>
@@ -334,19 +234,11 @@
       </w:r>
     </w:p>
     <w:p>
-      <w:proofErr w:type="spellStart"/>
       <w:r>
         <w:rPr>
           <w:rStyle w:val="Heading4Char"/>
         </w:rPr>
-        <w:t>Attrakdiff</w:t>
-      </w:r>
-      <w:proofErr w:type="spellEnd"/>
-      <w:r>
-        <w:rPr>
-          <w:rStyle w:val="Heading4Char"/>
-        </w:rPr>
-        <w:t>:</w:t>
+        <w:t>Attrakdiff:</w:t>
       </w:r>
       <w:r>
         <w:t xml:space="preserve"> semantic differential. Hedonic and pragmatic needs.</w:t>
@@ -354,15 +246,7 @@
     </w:p>
     <w:p>
       <w:r>
-        <w:t xml:space="preserve">Fun toolkit: specialized for children: measuring fun. Fun sorter: comparing 2 </w:t>
-      </w:r>
-      <w:proofErr w:type="gramStart"/>
-      <w:r>
-        <w:t>games,,</w:t>
-      </w:r>
-      <w:proofErr w:type="gramEnd"/>
-      <w:r>
-        <w:t xml:space="preserve"> fun easy to play 2by2.</w:t>
+        <w:t>Fun toolkit: specialized for children: measuring fun. Fun sorter: comparing 2 games,, fun easy to play 2by2.</w:t>
       </w:r>
     </w:p>
     <w:p/>
@@ -444,55 +328,7 @@
     </w:p>
     <w:p>
       <w:r>
-        <w:t xml:space="preserve">Set of products- put three of the </w:t>
-      </w:r>
-      <w:proofErr w:type="gramStart"/>
-      <w:r>
-        <w:t>product</w:t>
-      </w:r>
-      <w:proofErr w:type="gramEnd"/>
-      <w:r>
-        <w:t xml:space="preserve"> in front of users. And ask which 2 of them different to other. What is ugly? Bipolar scale. Once construct </w:t>
-      </w:r>
-      <w:proofErr w:type="spellStart"/>
-      <w:r>
-        <w:t>ları</w:t>
-      </w:r>
-      <w:proofErr w:type="spellEnd"/>
-      <w:r>
-        <w:t xml:space="preserve"> </w:t>
-      </w:r>
-      <w:proofErr w:type="spellStart"/>
-      <w:r>
-        <w:t>soyletip</w:t>
-      </w:r>
-      <w:proofErr w:type="spellEnd"/>
-      <w:r>
-        <w:t xml:space="preserve"> </w:t>
-      </w:r>
-      <w:proofErr w:type="spellStart"/>
-      <w:r>
-        <w:t>sonra</w:t>
-      </w:r>
-      <w:proofErr w:type="spellEnd"/>
-      <w:r>
-        <w:t xml:space="preserve"> </w:t>
-      </w:r>
-      <w:proofErr w:type="spellStart"/>
-      <w:r>
-        <w:t>onları</w:t>
-      </w:r>
-      <w:proofErr w:type="spellEnd"/>
-      <w:r>
-        <w:t xml:space="preserve"> rate </w:t>
-      </w:r>
-      <w:proofErr w:type="spellStart"/>
-      <w:r>
-        <w:t>ettiriyorsun</w:t>
-      </w:r>
-      <w:proofErr w:type="spellEnd"/>
-      <w:r>
-        <w:t>.</w:t>
+        <w:t>Set of products- put three of the product in front of users. And ask which 2 of them different to other. What is ugly? Bipolar scale. Once construct ları soyletip sonra onları rate ettiriyorsun.</w:t>
       </w:r>
     </w:p>
     <w:p/>
@@ -504,51 +340,22 @@
         <w:t>Laddering technique:</w:t>
       </w:r>
       <w:r>
-        <w:t xml:space="preserve"> emerged in marketing research. Personal values. Attributes (blackness) &lt;&gt; consequences (does not show the dirt) &lt;&gt; Values (feel </w:t>
-      </w:r>
-      <w:proofErr w:type="gramStart"/>
-      <w:r>
-        <w:t>more clean</w:t>
-      </w:r>
-      <w:proofErr w:type="gramEnd"/>
-      <w:r>
-        <w:t>)</w:t>
-      </w:r>
-    </w:p>
-    <w:p>
-      <w:proofErr w:type="spellStart"/>
-      <w:r>
-        <w:t>Sweed</w:t>
-      </w:r>
-      <w:proofErr w:type="spellEnd"/>
-      <w:r>
-        <w:t xml:space="preserve"> – bad for teeth – unhealthy</w:t>
-      </w:r>
-    </w:p>
-    <w:p>
-      <w:r>
-        <w:t xml:space="preserve">Sweet – put on </w:t>
-      </w:r>
-      <w:proofErr w:type="spellStart"/>
-      <w:r>
-        <w:t>weifgy</w:t>
-      </w:r>
-      <w:proofErr w:type="spellEnd"/>
-      <w:r>
-        <w:t xml:space="preserve"> – feel unattractive – self esteem</w:t>
-      </w:r>
-    </w:p>
-    <w:p>
-      <w:r>
-        <w:t xml:space="preserve">1-Ask for </w:t>
-      </w:r>
-      <w:proofErr w:type="spellStart"/>
-      <w:r>
-        <w:t>attribiutes</w:t>
-      </w:r>
-      <w:proofErr w:type="spellEnd"/>
-      <w:r>
-        <w:t xml:space="preserve"> of the product</w:t>
+        <w:t xml:space="preserve"> emerged in marketing research. Personal values. Attributes (blackness) &lt;&gt; consequences (does not show the dirt) &lt;&gt; Values (feel more clean)</w:t>
+      </w:r>
+    </w:p>
+    <w:p>
+      <w:r>
+        <w:t>Sweed – bad for teeth – unhealthy</w:t>
+      </w:r>
+    </w:p>
+    <w:p>
+      <w:r>
+        <w:t>Sweet – put on weifgy – feel unattractive – self esteem</w:t>
+      </w:r>
+    </w:p>
+    <w:p>
+      <w:r>
+        <w:t>1-Ask for attribiutes of the product</w:t>
       </w:r>
     </w:p>
     <w:p>
@@ -557,13 +364,8 @@
       </w:r>
     </w:p>
     <w:p>
-      <w:proofErr w:type="spellStart"/>
-      <w:r>
-        <w:t>Ladering</w:t>
-      </w:r>
-      <w:proofErr w:type="spellEnd"/>
-      <w:r>
-        <w:t xml:space="preserve"> can also be done sideways.</w:t>
+      <w:r>
+        <w:t>Ladering can also be done sideways.</w:t>
       </w:r>
     </w:p>
     <w:p/>
@@ -578,15 +380,7 @@
         <w:t xml:space="preserve"> you can map with the interviewee together. </w:t>
       </w:r>
       <w:r>
-        <w:t xml:space="preserve">Analysis structure. A medium for brainstorming. Representation tool for </w:t>
-      </w:r>
-      <w:proofErr w:type="spellStart"/>
-      <w:r>
-        <w:t>illustratin</w:t>
-      </w:r>
-      <w:proofErr w:type="spellEnd"/>
-      <w:r>
-        <w:t xml:space="preserve"> mental model. Try to show similarities and differences. </w:t>
+        <w:t xml:space="preserve">Analysis structure. A medium for brainstorming. Representation tool for illustratin mental model. Try to show similarities and differences. </w:t>
       </w:r>
     </w:p>
     <w:p/>
@@ -598,15 +392,7 @@
         <w:t>Focus groups:</w:t>
       </w:r>
       <w:r>
-        <w:t xml:space="preserve"> Moderator provides a comfortable environment. This is only for expletory not conclusive. Explore the topic if you don’t have enough info on topic. Then you can design your survey for example. If someone leads the group the evaluation is not </w:t>
-      </w:r>
-      <w:proofErr w:type="spellStart"/>
-      <w:r>
-        <w:t>realible</w:t>
-      </w:r>
-      <w:proofErr w:type="spellEnd"/>
-      <w:r>
-        <w:t xml:space="preserve">. </w:t>
+        <w:t xml:space="preserve"> Moderator provides a comfortable environment. This is only for expletory not conclusive. Explore the topic if you don’t have enough info on topic. Then you can design your survey for example. If someone leads the group the evaluation is not realible. </w:t>
       </w:r>
     </w:p>
     <w:p/>
@@ -627,32 +413,10 @@
         <w:rPr>
           <w:rStyle w:val="Heading3Char"/>
         </w:rPr>
-        <w:t>Mental Models (</w:t>
-      </w:r>
-      <w:proofErr w:type="spellStart"/>
-      <w:r>
-        <w:rPr>
-          <w:rStyle w:val="Heading3Char"/>
-        </w:rPr>
-        <w:t>indi</w:t>
-      </w:r>
-      <w:proofErr w:type="spellEnd"/>
-      <w:r>
-        <w:rPr>
-          <w:rStyle w:val="Heading3Char"/>
-        </w:rPr>
-        <w:t xml:space="preserve"> young’s):</w:t>
-      </w:r>
-      <w:r>
-        <w:t xml:space="preserve"> </w:t>
-      </w:r>
-      <w:proofErr w:type="gramStart"/>
-      <w:r>
-        <w:t>Analysis .</w:t>
-      </w:r>
-      <w:proofErr w:type="gramEnd"/>
-      <w:r>
-        <w:t xml:space="preserve"> behaviors beliefs and emotions. </w:t>
+        <w:t>Mental Models (indi young’s):</w:t>
+      </w:r>
+      <w:r>
+        <w:t xml:space="preserve"> Analysis . behaviors beliefs and emotions. </w:t>
       </w:r>
     </w:p>
     <w:p/>
@@ -688,8 +452,6 @@
       <w:r>
         <w:t>Observation Techniques</w:t>
       </w:r>
-      <w:bookmarkStart w:id="0" w:name="_GoBack"/>
-      <w:bookmarkEnd w:id="0"/>
     </w:p>
     <w:p/>
     <w:p/>

</xml_diff>

<commit_message>
Add rest of the lecture notes of Week3
</commit_message>
<xml_diff>
--- a/lectureNotes/lectureNoteWeek3.docx
+++ b/lectureNotes/lectureNoteWeek3.docx
@@ -16,140 +16,213 @@
         <w:t>Means of Data collection</w:t>
       </w:r>
     </w:p>
-    <w:p/>
     <w:p>
       <w:r>
         <w:t>Survey</w:t>
       </w:r>
     </w:p>
     <w:p>
-      <w:r>
-        <w:t>Interview</w:t>
-      </w:r>
-    </w:p>
-    <w:p>
-      <w:r>
-        <w:t>Observation</w:t>
-      </w:r>
-    </w:p>
-    <w:p>
-      <w:r>
-        <w:t>Diary</w:t>
-      </w:r>
-    </w:p>
-    <w:p>
-      <w:r>
-        <w:t>Workshop</w:t>
-      </w:r>
-    </w:p>
-    <w:p>
-      <w:r>
-        <w:t>Expert evaluation</w:t>
-      </w:r>
-    </w:p>
-    <w:p/>
-    <w:p>
-      <w:r>
-        <w:t>We create a matrix – why, how, what type of info, when, where</w:t>
-      </w:r>
-    </w:p>
-    <w:p/>
-    <w:p>
-      <w:pPr>
-        <w:pStyle w:val="Heading2"/>
-      </w:pPr>
-      <w:r>
-        <w:t>Survey</w:t>
-      </w:r>
-    </w:p>
-    <w:p>
-      <w:r>
-        <w:t xml:space="preserve">Self reported data collection </w:t>
-      </w:r>
-    </w:p>
-    <w:p>
-      <w:r>
-        <w:t>Gather information from respondants</w:t>
-      </w:r>
-    </w:p>
-    <w:p>
-      <w:r>
-        <w:t>Survey methods tools</w:t>
-      </w:r>
-    </w:p>
-    <w:p>
-      <w:r>
-        <w:t xml:space="preserve">Qualitative or quantitative </w:t>
-      </w:r>
-    </w:p>
-    <w:p/>
-    <w:p/>
-    <w:p>
-      <w:pPr>
-        <w:pStyle w:val="Heading3"/>
-      </w:pPr>
-      <w:r>
-        <w:t>Scaling techniques – measure something</w:t>
-      </w:r>
-    </w:p>
-    <w:p>
-      <w:r>
-        <w:rPr>
-          <w:rStyle w:val="Heading4Char"/>
-        </w:rPr>
-        <w:t>Paired comparison:</w:t>
-      </w:r>
-      <w:r>
-        <w:t xml:space="preserve"> Apple orange comparison. Compare two products</w:t>
-      </w:r>
-    </w:p>
-    <w:p>
-      <w:r>
-        <w:t>It does not give real value, it gives comparison</w:t>
-      </w:r>
-    </w:p>
-    <w:p/>
-    <w:p>
-      <w:pPr>
-        <w:pStyle w:val="Heading4"/>
-      </w:pPr>
-      <w:r>
-        <w:t xml:space="preserve">Rank ordering: </w:t>
-      </w:r>
-    </w:p>
-    <w:p/>
-    <w:p>
-      <w:r>
-        <w:rPr>
-          <w:rStyle w:val="Heading4Char"/>
-        </w:rPr>
-        <w:t>Constant sum:</w:t>
-      </w:r>
-      <w:r>
-        <w:t xml:space="preserve"> not compare products but product attributes ( 100 para veriyorsun ve dagıtmasını istiyorsun)</w:t>
-      </w:r>
-      <w:r>
-        <w:t xml:space="preserve"> -</w:t>
-      </w:r>
-      <w:r>
-        <w:t xml:space="preserve"> cognitively more demanding</w:t>
-      </w:r>
-      <w:r>
-        <w:t>.</w:t>
-      </w:r>
       <w:bookmarkStart w:id="0" w:name="_GoBack"/>
       <w:bookmarkEnd w:id="0"/>
-    </w:p>
-    <w:p/>
+      <w:r>
+        <w:t>Interview</w:t>
+      </w:r>
+    </w:p>
+    <w:p>
+      <w:r>
+        <w:t>Observation</w:t>
+      </w:r>
+    </w:p>
+    <w:p>
+      <w:r>
+        <w:t>Diary</w:t>
+      </w:r>
+    </w:p>
+    <w:p>
+      <w:r>
+        <w:t>Workshop</w:t>
+      </w:r>
+    </w:p>
+    <w:p>
+      <w:r>
+        <w:t>Expert evaluation</w:t>
+      </w:r>
+    </w:p>
+    <w:p/>
+    <w:p>
+      <w:r>
+        <w:t>We create a matrix – why, how, what type of info, when, where</w:t>
+      </w:r>
+    </w:p>
+    <w:p/>
+    <w:p>
+      <w:pPr>
+        <w:pStyle w:val="Heading2"/>
+      </w:pPr>
+      <w:r>
+        <w:t>Survey</w:t>
+      </w:r>
+    </w:p>
+    <w:p>
+      <w:proofErr w:type="spellStart"/>
+      <w:r>
+        <w:t>Self reported</w:t>
+      </w:r>
+      <w:proofErr w:type="spellEnd"/>
+      <w:r>
+        <w:t xml:space="preserve"> data collection </w:t>
+      </w:r>
+    </w:p>
+    <w:p>
+      <w:r>
+        <w:t xml:space="preserve">Gather information from </w:t>
+      </w:r>
+      <w:proofErr w:type="spellStart"/>
+      <w:r>
+        <w:t>respondants</w:t>
+      </w:r>
+      <w:proofErr w:type="spellEnd"/>
+    </w:p>
+    <w:p>
+      <w:r>
+        <w:t>Survey methods tools</w:t>
+      </w:r>
+    </w:p>
+    <w:p>
+      <w:r>
+        <w:t xml:space="preserve">Qualitative or quantitative </w:t>
+      </w:r>
+    </w:p>
+    <w:p/>
+    <w:p/>
+    <w:p>
+      <w:pPr>
+        <w:pStyle w:val="Heading3"/>
+      </w:pPr>
+      <w:r>
+        <w:t>Scaling techniques – measure something</w:t>
+      </w:r>
+    </w:p>
     <w:p>
       <w:r>
         <w:rPr>
           <w:rStyle w:val="Heading4Char"/>
         </w:rPr>
+        <w:t>Paired comparison:</w:t>
+      </w:r>
+      <w:r>
+        <w:t xml:space="preserve"> Apple orange comparison. Compare two products</w:t>
+      </w:r>
+    </w:p>
+    <w:p>
+      <w:r>
+        <w:t>It does not give real value, it gives comparison</w:t>
+      </w:r>
+    </w:p>
+    <w:p/>
+    <w:p>
+      <w:pPr>
+        <w:pStyle w:val="Heading4"/>
+      </w:pPr>
+      <w:r>
+        <w:t xml:space="preserve">Rank ordering: </w:t>
+      </w:r>
+    </w:p>
+    <w:p/>
+    <w:p>
+      <w:r>
+        <w:rPr>
+          <w:rStyle w:val="Heading4Char"/>
+        </w:rPr>
+        <w:t>Constant sum:</w:t>
+      </w:r>
+      <w:r>
+        <w:t xml:space="preserve"> not compare products but product attributes </w:t>
+      </w:r>
+      <w:proofErr w:type="gramStart"/>
+      <w:r>
+        <w:t>( 100</w:t>
+      </w:r>
+      <w:proofErr w:type="gramEnd"/>
+      <w:r>
+        <w:t xml:space="preserve"> para </w:t>
+      </w:r>
+      <w:proofErr w:type="spellStart"/>
+      <w:r>
+        <w:t>veriyorsun</w:t>
+      </w:r>
+      <w:proofErr w:type="spellEnd"/>
+      <w:r>
+        <w:t xml:space="preserve"> </w:t>
+      </w:r>
+      <w:proofErr w:type="spellStart"/>
+      <w:r>
+        <w:t>ve</w:t>
+      </w:r>
+      <w:proofErr w:type="spellEnd"/>
+      <w:r>
+        <w:t xml:space="preserve"> </w:t>
+      </w:r>
+      <w:proofErr w:type="spellStart"/>
+      <w:r>
+        <w:t>dagıtmasını</w:t>
+      </w:r>
+      <w:proofErr w:type="spellEnd"/>
+      <w:r>
+        <w:t xml:space="preserve"> </w:t>
+      </w:r>
+      <w:proofErr w:type="spellStart"/>
+      <w:r>
+        <w:t>istiyorsun</w:t>
+      </w:r>
+      <w:proofErr w:type="spellEnd"/>
+      <w:r>
+        <w:t>)</w:t>
+      </w:r>
+      <w:r>
+        <w:t xml:space="preserve"> -</w:t>
+      </w:r>
+      <w:r>
+        <w:t xml:space="preserve"> cognitively more demanding</w:t>
+      </w:r>
+      <w:r>
+        <w:t>.</w:t>
+      </w:r>
+    </w:p>
+    <w:p/>
+    <w:p>
+      <w:r>
+        <w:rPr>
+          <w:rStyle w:val="Heading4Char"/>
+        </w:rPr>
         <w:t>Likert scale:</w:t>
       </w:r>
       <w:r>
-        <w:t xml:space="preserve"> non-comperative scaling technique. Degree of agreement or disagreement. Quick easy inexpensive method. Measuring attitutes. Divison is hypothetical changes from perception. Good attitude statements take time to construct.</w:t>
+        <w:t xml:space="preserve"> non-</w:t>
+      </w:r>
+      <w:proofErr w:type="spellStart"/>
+      <w:r>
+        <w:t>comperative</w:t>
+      </w:r>
+      <w:proofErr w:type="spellEnd"/>
+      <w:r>
+        <w:t xml:space="preserve"> scaling technique. Degree of agreement or disagreement. Quick easy inexpensive method. Measuring </w:t>
+      </w:r>
+      <w:proofErr w:type="spellStart"/>
+      <w:r>
+        <w:t>attitutes</w:t>
+      </w:r>
+      <w:proofErr w:type="spellEnd"/>
+      <w:r>
+        <w:t xml:space="preserve">. </w:t>
+      </w:r>
+      <w:proofErr w:type="spellStart"/>
+      <w:r>
+        <w:t>Divison</w:t>
+      </w:r>
+      <w:proofErr w:type="spellEnd"/>
+      <w:r>
+        <w:t xml:space="preserve"> is hypothetical changes from perception. Good attitude statements take time to construct.</w:t>
       </w:r>
     </w:p>
     <w:p/>
@@ -182,7 +255,15 @@
         <w:t>Importance satisfaction analysis:</w:t>
       </w:r>
       <w:r>
-        <w:t xml:space="preserve"> how important is this feature? How well the product perform? 2 by 2</w:t>
+        <w:t xml:space="preserve"> how important is this feature? How well the product </w:t>
+      </w:r>
+      <w:proofErr w:type="gramStart"/>
+      <w:r>
+        <w:t>perform</w:t>
+      </w:r>
+      <w:proofErr w:type="gramEnd"/>
+      <w:r>
+        <w:t>? 2 by 2</w:t>
       </w:r>
     </w:p>
     <w:p/>
@@ -193,6 +274,7 @@
         <w:rPr>
           <w:rStyle w:val="Heading4Char"/>
         </w:rPr>
+        <w:lastRenderedPageBreak/>
         <w:t>The love letter and the breakup letter:</w:t>
       </w:r>
       <w:r>
@@ -209,19 +291,42 @@
       </w:r>
     </w:p>
     <w:p>
+      <w:proofErr w:type="spellStart"/>
       <w:r>
         <w:rPr>
           <w:rStyle w:val="Heading4Char"/>
         </w:rPr>
-        <w:t>Self assessment manikin:</w:t>
+        <w:t>Self assessment</w:t>
+      </w:r>
+      <w:proofErr w:type="spellEnd"/>
+      <w:r>
+        <w:rPr>
+          <w:rStyle w:val="Heading4Char"/>
+        </w:rPr>
+        <w:t xml:space="preserve"> manikin:</w:t>
       </w:r>
       <w:r>
         <w:t xml:space="preserve"> popular in 90s. emotion assessment tools. </w:t>
       </w:r>
     </w:p>
     <w:p>
-      <w:r>
-        <w:t>PrEmo: 14 emotions non verbal. Can be used as a part of internet surveys interviews. Useful tool to elicit emotions hard to express verbally.</w:t>
+      <w:proofErr w:type="spellStart"/>
+      <w:r>
+        <w:t>PrEmo</w:t>
+      </w:r>
+      <w:proofErr w:type="spellEnd"/>
+      <w:r>
+        <w:t xml:space="preserve">: 14 emotions </w:t>
+      </w:r>
+      <w:proofErr w:type="spellStart"/>
+      <w:proofErr w:type="gramStart"/>
+      <w:r>
+        <w:t>non verbal</w:t>
+      </w:r>
+      <w:proofErr w:type="spellEnd"/>
+      <w:proofErr w:type="gramEnd"/>
+      <w:r>
+        <w:t>. Can be used as a part of internet surveys interviews. Useful tool to elicit emotions hard to express verbally.</w:t>
       </w:r>
     </w:p>
     <w:p/>
@@ -234,11 +339,19 @@
       </w:r>
     </w:p>
     <w:p>
+      <w:proofErr w:type="spellStart"/>
       <w:r>
         <w:rPr>
           <w:rStyle w:val="Heading4Char"/>
         </w:rPr>
-        <w:t>Attrakdiff:</w:t>
+        <w:t>Attrakdiff</w:t>
+      </w:r>
+      <w:proofErr w:type="spellEnd"/>
+      <w:r>
+        <w:rPr>
+          <w:rStyle w:val="Heading4Char"/>
+        </w:rPr>
+        <w:t>:</w:t>
       </w:r>
       <w:r>
         <w:t xml:space="preserve"> semantic differential. Hedonic and pragmatic needs.</w:t>
@@ -246,7 +359,15 @@
     </w:p>
     <w:p>
       <w:r>
-        <w:t>Fun toolkit: specialized for children: measuring fun. Fun sorter: comparing 2 games,, fun easy to play 2by2.</w:t>
+        <w:t xml:space="preserve">Fun toolkit: specialized for children: measuring fun. Fun sorter: comparing 2 </w:t>
+      </w:r>
+      <w:proofErr w:type="gramStart"/>
+      <w:r>
+        <w:t>games,,</w:t>
+      </w:r>
+      <w:proofErr w:type="gramEnd"/>
+      <w:r>
+        <w:t xml:space="preserve"> fun easy to play 2by2.</w:t>
       </w:r>
     </w:p>
     <w:p/>
@@ -328,7 +449,55 @@
     </w:p>
     <w:p>
       <w:r>
-        <w:t>Set of products- put three of the product in front of users. And ask which 2 of them different to other. What is ugly? Bipolar scale. Once construct ları soyletip sonra onları rate ettiriyorsun.</w:t>
+        <w:t xml:space="preserve">Set of products- put three of the </w:t>
+      </w:r>
+      <w:proofErr w:type="gramStart"/>
+      <w:r>
+        <w:t>product</w:t>
+      </w:r>
+      <w:proofErr w:type="gramEnd"/>
+      <w:r>
+        <w:t xml:space="preserve"> in front of users. And ask which 2 of them different to other. What is ugly? Bipolar scale. Once construct </w:t>
+      </w:r>
+      <w:proofErr w:type="spellStart"/>
+      <w:r>
+        <w:t>ları</w:t>
+      </w:r>
+      <w:proofErr w:type="spellEnd"/>
+      <w:r>
+        <w:t xml:space="preserve"> </w:t>
+      </w:r>
+      <w:proofErr w:type="spellStart"/>
+      <w:r>
+        <w:t>soyletip</w:t>
+      </w:r>
+      <w:proofErr w:type="spellEnd"/>
+      <w:r>
+        <w:t xml:space="preserve"> </w:t>
+      </w:r>
+      <w:proofErr w:type="spellStart"/>
+      <w:r>
+        <w:t>sonra</w:t>
+      </w:r>
+      <w:proofErr w:type="spellEnd"/>
+      <w:r>
+        <w:t xml:space="preserve"> </w:t>
+      </w:r>
+      <w:proofErr w:type="spellStart"/>
+      <w:r>
+        <w:t>onları</w:t>
+      </w:r>
+      <w:proofErr w:type="spellEnd"/>
+      <w:r>
+        <w:t xml:space="preserve"> rate </w:t>
+      </w:r>
+      <w:proofErr w:type="spellStart"/>
+      <w:r>
+        <w:t>ettiriyorsun</w:t>
+      </w:r>
+      <w:proofErr w:type="spellEnd"/>
+      <w:r>
+        <w:t>.</w:t>
       </w:r>
     </w:p>
     <w:p/>
@@ -340,22 +509,51 @@
         <w:t>Laddering technique:</w:t>
       </w:r>
       <w:r>
-        <w:t xml:space="preserve"> emerged in marketing research. Personal values. Attributes (blackness) &lt;&gt; consequences (does not show the dirt) &lt;&gt; Values (feel more clean)</w:t>
-      </w:r>
-    </w:p>
-    <w:p>
-      <w:r>
-        <w:t>Sweed – bad for teeth – unhealthy</w:t>
-      </w:r>
-    </w:p>
-    <w:p>
-      <w:r>
-        <w:t>Sweet – put on weifgy – feel unattractive – self esteem</w:t>
-      </w:r>
-    </w:p>
-    <w:p>
-      <w:r>
-        <w:t>1-Ask for attribiutes of the product</w:t>
+        <w:t xml:space="preserve"> emerged in marketing research. Personal values. Attributes (blackness) &lt;&gt; consequences (does not show the dirt) &lt;&gt; Values (feel </w:t>
+      </w:r>
+      <w:proofErr w:type="gramStart"/>
+      <w:r>
+        <w:t>more clean</w:t>
+      </w:r>
+      <w:proofErr w:type="gramEnd"/>
+      <w:r>
+        <w:t>)</w:t>
+      </w:r>
+    </w:p>
+    <w:p>
+      <w:proofErr w:type="spellStart"/>
+      <w:r>
+        <w:t>Sweed</w:t>
+      </w:r>
+      <w:proofErr w:type="spellEnd"/>
+      <w:r>
+        <w:t xml:space="preserve"> – bad for teeth – unhealthy</w:t>
+      </w:r>
+    </w:p>
+    <w:p>
+      <w:r>
+        <w:t xml:space="preserve">Sweet – put on </w:t>
+      </w:r>
+      <w:proofErr w:type="spellStart"/>
+      <w:r>
+        <w:t>weifgy</w:t>
+      </w:r>
+      <w:proofErr w:type="spellEnd"/>
+      <w:r>
+        <w:t xml:space="preserve"> – feel unattractive – self esteem</w:t>
+      </w:r>
+    </w:p>
+    <w:p>
+      <w:r>
+        <w:t xml:space="preserve">1-Ask for </w:t>
+      </w:r>
+      <w:proofErr w:type="spellStart"/>
+      <w:r>
+        <w:t>attribiutes</w:t>
+      </w:r>
+      <w:proofErr w:type="spellEnd"/>
+      <w:r>
+        <w:t xml:space="preserve"> of the product</w:t>
       </w:r>
     </w:p>
     <w:p>
@@ -364,8 +562,13 @@
       </w:r>
     </w:p>
     <w:p>
-      <w:r>
-        <w:t>Ladering can also be done sideways.</w:t>
+      <w:proofErr w:type="spellStart"/>
+      <w:r>
+        <w:t>Ladering</w:t>
+      </w:r>
+      <w:proofErr w:type="spellEnd"/>
+      <w:r>
+        <w:t xml:space="preserve"> can also be done sideways.</w:t>
       </w:r>
     </w:p>
     <w:p/>
@@ -380,7 +583,15 @@
         <w:t xml:space="preserve"> you can map with the interviewee together. </w:t>
       </w:r>
       <w:r>
-        <w:t xml:space="preserve">Analysis structure. A medium for brainstorming. Representation tool for illustratin mental model. Try to show similarities and differences. </w:t>
+        <w:t xml:space="preserve">Analysis structure. A medium for brainstorming. Representation tool for </w:t>
+      </w:r>
+      <w:proofErr w:type="spellStart"/>
+      <w:r>
+        <w:t>illustratin</w:t>
+      </w:r>
+      <w:proofErr w:type="spellEnd"/>
+      <w:r>
+        <w:t xml:space="preserve"> mental model. Try to show similarities and differences. </w:t>
       </w:r>
     </w:p>
     <w:p/>
@@ -389,10 +600,19 @@
         <w:rPr>
           <w:rStyle w:val="Heading3Char"/>
         </w:rPr>
+        <w:lastRenderedPageBreak/>
         <w:t>Focus groups:</w:t>
       </w:r>
       <w:r>
-        <w:t xml:space="preserve"> Moderator provides a comfortable environment. This is only for expletory not conclusive. Explore the topic if you don’t have enough info on topic. Then you can design your survey for example. If someone leads the group the evaluation is not realible. </w:t>
+        <w:t xml:space="preserve"> Moderator provides a comfortable environment. This is only for expletory not conclusive. Explore the topic if you don’t have enough info on topic. Then you can design your survey for example. If someone leads the group the evaluation is not </w:t>
+      </w:r>
+      <w:proofErr w:type="spellStart"/>
+      <w:r>
+        <w:t>realible</w:t>
+      </w:r>
+      <w:proofErr w:type="spellEnd"/>
+      <w:r>
+        <w:t xml:space="preserve">. </w:t>
       </w:r>
     </w:p>
     <w:p/>
@@ -413,18 +633,40 @@
         <w:rPr>
           <w:rStyle w:val="Heading3Char"/>
         </w:rPr>
-        <w:t>Mental Models (indi young’s):</w:t>
-      </w:r>
-      <w:r>
-        <w:t xml:space="preserve"> Analysis . behaviors beliefs and emotions. </w:t>
-      </w:r>
-    </w:p>
-    <w:p/>
-    <w:p>
+        <w:t>Mental Models (</w:t>
+      </w:r>
+      <w:proofErr w:type="spellStart"/>
       <w:r>
         <w:rPr>
           <w:rStyle w:val="Heading3Char"/>
         </w:rPr>
+        <w:t>indi</w:t>
+      </w:r>
+      <w:proofErr w:type="spellEnd"/>
+      <w:r>
+        <w:rPr>
+          <w:rStyle w:val="Heading3Char"/>
+        </w:rPr>
+        <w:t xml:space="preserve"> young’s):</w:t>
+      </w:r>
+      <w:r>
+        <w:t xml:space="preserve"> </w:t>
+      </w:r>
+      <w:proofErr w:type="gramStart"/>
+      <w:r>
+        <w:t>Analysis .</w:t>
+      </w:r>
+      <w:proofErr w:type="gramEnd"/>
+      <w:r>
+        <w:t xml:space="preserve"> behaviors beliefs and emotions. </w:t>
+      </w:r>
+    </w:p>
+    <w:p/>
+    <w:p>
+      <w:r>
+        <w:rPr>
+          <w:rStyle w:val="Heading3Char"/>
+        </w:rPr>
         <w:t>UX curve:</w:t>
       </w:r>
       <w:r>
@@ -454,9 +696,1187 @@
       </w:r>
     </w:p>
     <w:p/>
-    <w:p/>
+    <w:p>
+      <w:pPr>
+        <w:pStyle w:val="ListParagraph"/>
+        <w:numPr>
+          <w:ilvl w:val="0"/>
+          <w:numId w:val="1"/>
+        </w:numPr>
+      </w:pPr>
+      <w:r>
+        <w:t>Complete observer</w:t>
+      </w:r>
+    </w:p>
+    <w:p>
+      <w:pPr>
+        <w:pStyle w:val="ListParagraph"/>
+        <w:numPr>
+          <w:ilvl w:val="1"/>
+          <w:numId w:val="1"/>
+        </w:numPr>
+      </w:pPr>
+      <w:r>
+        <w:t xml:space="preserve">Detached observer. To minimize </w:t>
+      </w:r>
+      <w:proofErr w:type="spellStart"/>
+      <w:r>
+        <w:rPr>
+          <w:rStyle w:val="Strong"/>
+        </w:rPr>
+        <w:t>hawthorene</w:t>
+      </w:r>
+      <w:proofErr w:type="spellEnd"/>
+      <w:r>
+        <w:rPr>
+          <w:rStyle w:val="Strong"/>
+        </w:rPr>
+        <w:t xml:space="preserve"> effect</w:t>
+      </w:r>
+      <w:r>
+        <w:t xml:space="preserve"> – observer effect. Ethical consideration. Public spaces coffee shops airports subway stations.</w:t>
+      </w:r>
+    </w:p>
+    <w:p>
+      <w:pPr>
+        <w:pStyle w:val="ListParagraph"/>
+        <w:numPr>
+          <w:ilvl w:val="2"/>
+          <w:numId w:val="1"/>
+        </w:numPr>
+      </w:pPr>
+      <w:r>
+        <w:t>A fly on the wall no direct interaction</w:t>
+      </w:r>
+      <w:r>
+        <w:t xml:space="preserve"> -hearing what</w:t>
+      </w:r>
+    </w:p>
+    <w:p>
+      <w:pPr>
+        <w:pStyle w:val="ListParagraph"/>
+        <w:numPr>
+          <w:ilvl w:val="2"/>
+          <w:numId w:val="1"/>
+        </w:numPr>
+      </w:pPr>
+      <w:r>
+        <w:t xml:space="preserve">Evidence tracking- exploring litters. Exploring product modifications. </w:t>
+      </w:r>
+    </w:p>
+    <w:p>
+      <w:pPr>
+        <w:pStyle w:val="ListParagraph"/>
+        <w:numPr>
+          <w:ilvl w:val="2"/>
+          <w:numId w:val="1"/>
+        </w:numPr>
+      </w:pPr>
+      <w:r>
+        <w:t xml:space="preserve">Archives </w:t>
+      </w:r>
+      <w:r>
+        <w:t xml:space="preserve">– without direct contact with participant, court rules documents </w:t>
+      </w:r>
+      <w:proofErr w:type="spellStart"/>
+      <w:r>
+        <w:t>etc</w:t>
+      </w:r>
+      <w:proofErr w:type="spellEnd"/>
+    </w:p>
+    <w:p>
+      <w:pPr>
+        <w:pStyle w:val="ListParagraph"/>
+        <w:numPr>
+          <w:ilvl w:val="2"/>
+          <w:numId w:val="1"/>
+        </w:numPr>
+      </w:pPr>
+      <w:r>
+        <w:t>Artifact analysis – collect evidence</w:t>
+      </w:r>
+    </w:p>
+    <w:p>
+      <w:pPr>
+        <w:pStyle w:val="ListParagraph"/>
+        <w:numPr>
+          <w:ilvl w:val="0"/>
+          <w:numId w:val="1"/>
+        </w:numPr>
+      </w:pPr>
+      <w:r>
+        <w:t>Observer as participant</w:t>
+      </w:r>
+    </w:p>
+    <w:p>
+      <w:pPr>
+        <w:pStyle w:val="ListParagraph"/>
+        <w:numPr>
+          <w:ilvl w:val="1"/>
+          <w:numId w:val="1"/>
+        </w:numPr>
+      </w:pPr>
+      <w:r>
+        <w:t>Known as researcher- recognized by participants</w:t>
+      </w:r>
+      <w:r>
+        <w:t xml:space="preserve"> </w:t>
+      </w:r>
+      <w:r>
+        <w:t>There is some interaction with the participants but the interaction is limited.</w:t>
+      </w:r>
+    </w:p>
+    <w:p>
+      <w:pPr>
+        <w:pStyle w:val="ListParagraph"/>
+        <w:ind w:left="1440"/>
+      </w:pPr>
+    </w:p>
+    <w:p>
+      <w:pPr>
+        <w:pStyle w:val="ListParagraph"/>
+        <w:numPr>
+          <w:ilvl w:val="2"/>
+          <w:numId w:val="1"/>
+        </w:numPr>
+      </w:pPr>
+      <w:r>
+        <w:t>Shadowing: tracking someone. Take notes. As</w:t>
+      </w:r>
+    </w:p>
+    <w:p>
+      <w:pPr>
+        <w:pStyle w:val="ListParagraph"/>
+        <w:numPr>
+          <w:ilvl w:val="2"/>
+          <w:numId w:val="1"/>
+        </w:numPr>
+      </w:pPr>
+      <w:r>
+        <w:t>Behavioral mapping: Systematically document location-based observation of human activity using annotated maps plans video or time lapse.</w:t>
+      </w:r>
+    </w:p>
+    <w:p>
+      <w:pPr>
+        <w:pStyle w:val="ListParagraph"/>
+        <w:numPr>
+          <w:ilvl w:val="2"/>
+          <w:numId w:val="1"/>
+        </w:numPr>
+      </w:pPr>
+      <w:r>
+        <w:t>AEIOU –</w:t>
+      </w:r>
+    </w:p>
+    <w:p>
+      <w:pPr>
+        <w:pStyle w:val="ListParagraph"/>
+        <w:numPr>
+          <w:ilvl w:val="2"/>
+          <w:numId w:val="1"/>
+        </w:numPr>
+      </w:pPr>
+      <w:r>
+        <w:t>Touchstone tours- guided tours: little bit like shadowing but user is your tour guide. Large environmental spaces or micro or mobile environments like purse wallet or even an app.</w:t>
+      </w:r>
+    </w:p>
+    <w:p>
+      <w:pPr>
+        <w:pStyle w:val="ListParagraph"/>
+        <w:numPr>
+          <w:ilvl w:val="1"/>
+          <w:numId w:val="1"/>
+        </w:numPr>
+      </w:pPr>
+      <w:r>
+        <w:t>Observer as participant- self documentation</w:t>
+      </w:r>
+    </w:p>
+    <w:p>
+      <w:pPr>
+        <w:pStyle w:val="ListParagraph"/>
+        <w:numPr>
+          <w:ilvl w:val="2"/>
+          <w:numId w:val="1"/>
+        </w:numPr>
+      </w:pPr>
+      <w:r>
+        <w:t xml:space="preserve">Experience clip: mobile camera phone recording </w:t>
+      </w:r>
+    </w:p>
+    <w:p>
+      <w:pPr>
+        <w:pStyle w:val="ListParagraph"/>
+        <w:numPr>
+          <w:ilvl w:val="2"/>
+          <w:numId w:val="1"/>
+        </w:numPr>
+      </w:pPr>
+      <w:r>
+        <w:t xml:space="preserve">Self-documenting and recording activities: Like using </w:t>
+      </w:r>
+      <w:proofErr w:type="spellStart"/>
+      <w:r>
+        <w:t>gopro</w:t>
+      </w:r>
+      <w:proofErr w:type="spellEnd"/>
+      <w:r>
+        <w:t xml:space="preserve"> on dishwasher. preparing instructional document is really important. </w:t>
+      </w:r>
+    </w:p>
+    <w:p>
+      <w:pPr>
+        <w:pStyle w:val="ListParagraph"/>
+        <w:numPr>
+          <w:ilvl w:val="1"/>
+          <w:numId w:val="1"/>
+        </w:numPr>
+      </w:pPr>
+      <w:r>
+        <w:t>Observer as participant – device mediated</w:t>
+      </w:r>
+    </w:p>
+    <w:p>
+      <w:pPr>
+        <w:pStyle w:val="ListParagraph"/>
+        <w:numPr>
+          <w:ilvl w:val="2"/>
+          <w:numId w:val="1"/>
+        </w:numPr>
+      </w:pPr>
+      <w:r>
+        <w:lastRenderedPageBreak/>
+        <w:t>Living lab method: BBG house</w:t>
+      </w:r>
+    </w:p>
+    <w:p>
+      <w:pPr>
+        <w:pStyle w:val="ListParagraph"/>
+        <w:numPr>
+          <w:ilvl w:val="2"/>
+          <w:numId w:val="1"/>
+        </w:numPr>
+      </w:pPr>
+      <w:r>
+        <w:t>Eye tracking: Usually used in websites apps or software. Track eye movements. Needs to combined with other techniques</w:t>
+      </w:r>
+    </w:p>
+    <w:p>
+      <w:pPr>
+        <w:pStyle w:val="ListParagraph"/>
+        <w:numPr>
+          <w:ilvl w:val="2"/>
+          <w:numId w:val="1"/>
+        </w:numPr>
+      </w:pPr>
+      <w:r>
+        <w:t>Device Logs: automated data collection</w:t>
+      </w:r>
+    </w:p>
+    <w:p>
+      <w:pPr>
+        <w:pStyle w:val="ListParagraph"/>
+        <w:numPr>
+          <w:ilvl w:val="2"/>
+          <w:numId w:val="1"/>
+        </w:numPr>
+      </w:pPr>
+      <w:r>
+        <w:t xml:space="preserve">Automated remote observation: </w:t>
+      </w:r>
+    </w:p>
+    <w:p>
+      <w:pPr>
+        <w:pStyle w:val="ListParagraph"/>
+        <w:numPr>
+          <w:ilvl w:val="2"/>
+          <w:numId w:val="1"/>
+        </w:numPr>
+      </w:pPr>
+      <w:proofErr w:type="spellStart"/>
+      <w:r>
+        <w:t>Facereader</w:t>
+      </w:r>
+      <w:proofErr w:type="spellEnd"/>
+      <w:r>
+        <w:t>: provides real time analysis of facial expression from a video.</w:t>
+      </w:r>
+    </w:p>
+    <w:p>
+      <w:pPr>
+        <w:pStyle w:val="ListParagraph"/>
+        <w:numPr>
+          <w:ilvl w:val="2"/>
+          <w:numId w:val="1"/>
+        </w:numPr>
+      </w:pPr>
+      <w:r>
+        <w:t>Psychophysiological measurements:  EEG, heartbeat, skin perspiration, facial muscles etc.</w:t>
+      </w:r>
+    </w:p>
+    <w:p>
+      <w:pPr>
+        <w:pStyle w:val="ListParagraph"/>
+        <w:numPr>
+          <w:ilvl w:val="0"/>
+          <w:numId w:val="1"/>
+        </w:numPr>
+      </w:pPr>
+      <w:r>
+        <w:t>Participant as observer</w:t>
+      </w:r>
+    </w:p>
+    <w:p>
+      <w:pPr>
+        <w:pStyle w:val="ListParagraph"/>
+        <w:numPr>
+          <w:ilvl w:val="1"/>
+          <w:numId w:val="1"/>
+        </w:numPr>
+      </w:pPr>
+      <w:r>
+        <w:t xml:space="preserve">Conducting study in class as TA. Researcher is more of a friend or a colleague than a neutral </w:t>
+      </w:r>
+      <w:proofErr w:type="spellStart"/>
+      <w:r>
+        <w:t>thirtd</w:t>
+      </w:r>
+      <w:proofErr w:type="spellEnd"/>
+      <w:r>
+        <w:t xml:space="preserve"> party.</w:t>
+      </w:r>
+    </w:p>
+    <w:p>
+      <w:pPr>
+        <w:pStyle w:val="ListParagraph"/>
+        <w:numPr>
+          <w:ilvl w:val="2"/>
+          <w:numId w:val="1"/>
+        </w:numPr>
+      </w:pPr>
+      <w:r>
+        <w:t xml:space="preserve">Participant observation: immersive ethnographic method. Form deep connections and </w:t>
+      </w:r>
+      <w:proofErr w:type="spellStart"/>
+      <w:r>
+        <w:t>emphaty</w:t>
+      </w:r>
+      <w:proofErr w:type="spellEnd"/>
+      <w:r>
+        <w:t>.</w:t>
+      </w:r>
+    </w:p>
+    <w:p>
+      <w:pPr>
+        <w:pStyle w:val="ListParagraph"/>
+        <w:numPr>
+          <w:ilvl w:val="0"/>
+          <w:numId w:val="1"/>
+        </w:numPr>
+      </w:pPr>
+      <w:r>
+        <w:t>Complete Participant</w:t>
+      </w:r>
+    </w:p>
+    <w:p>
+      <w:pPr>
+        <w:pStyle w:val="ListParagraph"/>
+        <w:numPr>
+          <w:ilvl w:val="1"/>
+          <w:numId w:val="1"/>
+        </w:numPr>
+      </w:pPr>
+      <w:r>
+        <w:t>Complete spy. Act like one of them. – going native. Ethical obligations.</w:t>
+      </w:r>
+    </w:p>
+    <w:p>
+      <w:pPr>
+        <w:pStyle w:val="ListParagraph"/>
+        <w:numPr>
+          <w:ilvl w:val="2"/>
+          <w:numId w:val="1"/>
+        </w:numPr>
+      </w:pPr>
+      <w:r>
+        <w:t xml:space="preserve">Full participant observation: </w:t>
+      </w:r>
+    </w:p>
+    <w:p/>
+    <w:p/>
+    <w:p>
+      <w:pPr>
+        <w:pStyle w:val="Heading1"/>
+      </w:pPr>
+      <w:r>
+        <w:t>Diary techniques</w:t>
+      </w:r>
+    </w:p>
+    <w:p/>
+    <w:p>
+      <w:r>
+        <w:t>Evaluating momentary UX in certain cases is not very reliable. We need to understand their behaviors feelings etc. We need to immerse in user’s context.</w:t>
+      </w:r>
+    </w:p>
+    <w:p/>
+    <w:p>
+      <w:r>
+        <w:t xml:space="preserve">Useful in </w:t>
+      </w:r>
+      <w:proofErr w:type="spellStart"/>
+      <w:r>
+        <w:t>explatory</w:t>
+      </w:r>
+      <w:proofErr w:type="spellEnd"/>
+      <w:r>
+        <w:t xml:space="preserve"> </w:t>
+      </w:r>
+      <w:proofErr w:type="spellStart"/>
+      <w:r>
+        <w:t>researhs</w:t>
+      </w:r>
+      <w:proofErr w:type="spellEnd"/>
+    </w:p>
+    <w:p/>
+    <w:p>
+      <w:r>
+        <w:t xml:space="preserve">Works well with interviews and other research </w:t>
+      </w:r>
+      <w:proofErr w:type="gramStart"/>
+      <w:r>
+        <w:t>methods( recorded</w:t>
+      </w:r>
+      <w:proofErr w:type="gramEnd"/>
+      <w:r>
+        <w:t xml:space="preserve"> data can be used as </w:t>
+      </w:r>
+      <w:proofErr w:type="spellStart"/>
+      <w:r>
+        <w:t>promts</w:t>
+      </w:r>
+      <w:proofErr w:type="spellEnd"/>
+      <w:r>
+        <w:t xml:space="preserve">) </w:t>
+      </w:r>
+    </w:p>
+    <w:p/>
+    <w:p>
+      <w:r>
+        <w:t>Diaries / Journals</w:t>
+      </w:r>
+    </w:p>
+    <w:p>
+      <w:r>
+        <w:t xml:space="preserve">Researches give diaries to participants. Guiding artifact. </w:t>
+      </w:r>
+    </w:p>
+    <w:p>
+      <w:r>
+        <w:t>Information across time.</w:t>
+      </w:r>
+    </w:p>
+    <w:p>
+      <w:r>
+        <w:t xml:space="preserve">Capture events close to time of occurrence. </w:t>
+      </w:r>
+    </w:p>
+    <w:p>
+      <w:r>
+        <w:t>Used to be paper and pencil before now can be digital- email etc.</w:t>
+      </w:r>
+    </w:p>
+    <w:p>
+      <w:r>
+        <w:t>Blank pages &lt;---&gt; specific template</w:t>
+      </w:r>
+    </w:p>
+    <w:p>
+      <w:r>
+        <w:t>Clear instructions &amp; well thought</w:t>
+      </w:r>
+    </w:p>
+    <w:p>
+      <w:r>
+        <w:t xml:space="preserve">Intensive labor for participants, keeping them active diarists is a problem. </w:t>
+      </w:r>
+      <w:proofErr w:type="spellStart"/>
+      <w:r>
+        <w:t>Drop out</w:t>
+      </w:r>
+      <w:proofErr w:type="spellEnd"/>
+      <w:r>
+        <w:t xml:space="preserve"> </w:t>
+      </w:r>
+      <w:proofErr w:type="gramStart"/>
+      <w:r>
+        <w:t>rate .</w:t>
+      </w:r>
+      <w:proofErr w:type="gramEnd"/>
+      <w:r>
+        <w:t xml:space="preserve"> Incentives – small rewards. </w:t>
+      </w:r>
+    </w:p>
+    <w:p>
+      <w:r>
+        <w:t xml:space="preserve">Preparation distribution and analysis can be challenging. </w:t>
+      </w:r>
+    </w:p>
+    <w:p/>
+    <w:p>
+      <w:r>
+        <w:t>Signal contingent: recording when notification comes</w:t>
+      </w:r>
+    </w:p>
+    <w:p>
+      <w:r>
+        <w:t xml:space="preserve">Event contingent: recording </w:t>
+      </w:r>
+      <w:proofErr w:type="spellStart"/>
+      <w:proofErr w:type="gramStart"/>
+      <w:r>
+        <w:t>pre determined</w:t>
+      </w:r>
+      <w:proofErr w:type="spellEnd"/>
+      <w:proofErr w:type="gramEnd"/>
+      <w:r>
+        <w:t xml:space="preserve"> events</w:t>
+      </w:r>
+    </w:p>
+    <w:p>
+      <w:r>
+        <w:t>Interval contingent: recording data according to passing of a certain period of time.</w:t>
+      </w:r>
+    </w:p>
+    <w:p/>
+    <w:p>
+      <w:pPr>
+        <w:rPr>
+          <w:b/>
+        </w:rPr>
+      </w:pPr>
+      <w:r>
+        <w:rPr>
+          <w:b/>
+        </w:rPr>
+        <w:t>Experience sampling method (ESM)</w:t>
+      </w:r>
+    </w:p>
+    <w:p>
+      <w:r>
+        <w:lastRenderedPageBreak/>
+        <w:t>A brief single contingent – in-situ diary study. (</w:t>
+      </w:r>
+      <w:proofErr w:type="spellStart"/>
+      <w:r>
+        <w:t>yapılabilir</w:t>
+      </w:r>
+      <w:proofErr w:type="spellEnd"/>
+      <w:r>
+        <w:t xml:space="preserve"> mi?</w:t>
+      </w:r>
+    </w:p>
+    <w:p/>
+    <w:p>
+      <w:pPr>
+        <w:rPr>
+          <w:b/>
+        </w:rPr>
+      </w:pPr>
+      <w:r>
+        <w:rPr>
+          <w:b/>
+        </w:rPr>
+        <w:t>Day reconstruction method (DRM)</w:t>
+      </w:r>
+    </w:p>
+    <w:p>
+      <w:r>
+        <w:t>Systematical reconstruction of behaviors and emotions experienced in daily activities.</w:t>
+      </w:r>
+    </w:p>
+    <w:p>
+      <w:r>
+        <w:t xml:space="preserve">Chronological process </w:t>
+      </w:r>
+    </w:p>
+    <w:p>
+      <w:r>
+        <w:t>Memory problem</w:t>
+      </w:r>
+    </w:p>
+    <w:p/>
+    <w:p>
+      <w:pPr>
+        <w:rPr>
+          <w:b/>
+        </w:rPr>
+      </w:pPr>
+      <w:r>
+        <w:rPr>
+          <w:b/>
+        </w:rPr>
+        <w:t xml:space="preserve">Cultural probes </w:t>
+      </w:r>
+    </w:p>
+    <w:p/>
+    <w:p/>
+    <w:p>
+      <w:pPr>
+        <w:pStyle w:val="Heading1"/>
+      </w:pPr>
+      <w:r>
+        <w:t xml:space="preserve">Workshop Techniques </w:t>
+      </w:r>
+    </w:p>
+    <w:p/>
+    <w:p>
+      <w:r>
+        <w:t xml:space="preserve">Participatory design – codesign- co-creation </w:t>
+      </w:r>
+    </w:p>
+    <w:p>
+      <w:r>
+        <w:t xml:space="preserve">Decided to get opinions of metal workers in Sweden Norway- </w:t>
+      </w:r>
+    </w:p>
+    <w:p/>
+    <w:p>
+      <w:r>
+        <w:t xml:space="preserve">Codesign – harnessing everyday people creativity early in the design and development process. </w:t>
+      </w:r>
+    </w:p>
+    <w:p/>
+    <w:p>
+      <w:pPr>
+        <w:rPr>
+          <w:b/>
+        </w:rPr>
+      </w:pPr>
+      <w:r>
+        <w:rPr>
+          <w:b/>
+        </w:rPr>
+        <w:t>Context Mapping</w:t>
+      </w:r>
+    </w:p>
+    <w:p>
+      <w:r>
+        <w:t xml:space="preserve">Use </w:t>
+      </w:r>
+      <w:proofErr w:type="gramStart"/>
+      <w:r>
+        <w:t>peoples</w:t>
+      </w:r>
+      <w:proofErr w:type="gramEnd"/>
+      <w:r>
+        <w:t xml:space="preserve"> everyday lives </w:t>
+      </w:r>
+    </w:p>
+    <w:p>
+      <w:r>
+        <w:t xml:space="preserve">Users and designers work together. </w:t>
+      </w:r>
+    </w:p>
+    <w:p>
+      <w:r>
+        <w:t xml:space="preserve">Using this generative </w:t>
+      </w:r>
+      <w:proofErr w:type="gramStart"/>
+      <w:r>
+        <w:t>techniques</w:t>
+      </w:r>
+      <w:proofErr w:type="gramEnd"/>
+      <w:r>
+        <w:t xml:space="preserve"> we can go deeper in Users experience like tacit and latent knowledge. </w:t>
+      </w:r>
+    </w:p>
+    <w:p/>
+    <w:p>
+      <w:r>
+        <w:t>Prep – sensitization – session – analysis – communication (bringing the results to design process)– next steps</w:t>
+      </w:r>
+    </w:p>
+    <w:p/>
+    <w:p>
+      <w:pPr>
+        <w:rPr>
+          <w:b/>
+        </w:rPr>
+      </w:pPr>
+      <w:r>
+        <w:rPr>
+          <w:b/>
+        </w:rPr>
+        <w:t>Creative toolkits</w:t>
+      </w:r>
+    </w:p>
+    <w:p>
+      <w:r>
+        <w:t xml:space="preserve">Model their ideal product. (modeling – </w:t>
+      </w:r>
+      <w:proofErr w:type="gramStart"/>
+      <w:r>
+        <w:t>sketching)cardboards</w:t>
+      </w:r>
+      <w:proofErr w:type="gramEnd"/>
+      <w:r>
+        <w:t xml:space="preserve"> </w:t>
+      </w:r>
+      <w:proofErr w:type="spellStart"/>
+      <w:r>
+        <w:t>play-doh</w:t>
+      </w:r>
+      <w:proofErr w:type="spellEnd"/>
+      <w:r>
+        <w:t xml:space="preserve"> </w:t>
+      </w:r>
+      <w:r>
+        <w:t xml:space="preserve">buttons </w:t>
+      </w:r>
+      <w:proofErr w:type="spellStart"/>
+      <w:r>
+        <w:t>etc</w:t>
+      </w:r>
+      <w:proofErr w:type="spellEnd"/>
+    </w:p>
+    <w:p>
+      <w:r>
+        <w:t>Transportation of these materials or reusing them might be challenging</w:t>
+      </w:r>
+    </w:p>
+    <w:p>
+      <w:pPr>
+        <w:rPr>
+          <w:rStyle w:val="SubtleEmphasis"/>
+        </w:rPr>
+      </w:pPr>
+      <w:r>
+        <w:rPr>
+          <w:rStyle w:val="SubtleEmphasis"/>
+        </w:rPr>
+        <w:t xml:space="preserve">Lego serious </w:t>
+      </w:r>
+      <w:proofErr w:type="gramStart"/>
+      <w:r>
+        <w:rPr>
+          <w:rStyle w:val="SubtleEmphasis"/>
+        </w:rPr>
+        <w:t>play</w:t>
+      </w:r>
+      <w:r>
+        <w:rPr>
+          <w:rStyle w:val="SubtleEmphasis"/>
+        </w:rPr>
+        <w:t>(</w:t>
+      </w:r>
+      <w:proofErr w:type="gramEnd"/>
+      <w:r>
+        <w:rPr>
+          <w:rStyle w:val="SubtleEmphasis"/>
+        </w:rPr>
+        <w:t xml:space="preserve">look up) </w:t>
+      </w:r>
+    </w:p>
+    <w:p>
+      <w:pPr>
+        <w:rPr>
+          <w:rStyle w:val="SubtleEmphasis"/>
+        </w:rPr>
+      </w:pPr>
+    </w:p>
+    <w:p>
+      <w:pPr>
+        <w:rPr>
+          <w:b/>
+        </w:rPr>
+      </w:pPr>
+      <w:r>
+        <w:rPr>
+          <w:b/>
+        </w:rPr>
+        <w:t>Collage</w:t>
+      </w:r>
+      <w:r>
+        <w:rPr>
+          <w:b/>
+        </w:rPr>
+        <w:t>- mood board</w:t>
+      </w:r>
+    </w:p>
+    <w:p>
+      <w:r>
+        <w:t>Allow people to visually express themselves.</w:t>
+      </w:r>
+    </w:p>
+    <w:p>
+      <w:r>
+        <w:t xml:space="preserve">Blank frames stickers markers </w:t>
+      </w:r>
+    </w:p>
+    <w:p/>
+    <w:p>
+      <w:pPr>
+        <w:rPr>
+          <w:b/>
+        </w:rPr>
+      </w:pPr>
+      <w:r>
+        <w:rPr>
+          <w:b/>
+        </w:rPr>
+        <w:t>Crowdsourcing</w:t>
+      </w:r>
+    </w:p>
+    <w:p>
+      <w:r>
+        <w:t xml:space="preserve">Hundreds of users co-create large </w:t>
+      </w:r>
+      <w:r>
+        <w:t>quantity</w:t>
+      </w:r>
+      <w:r>
+        <w:t xml:space="preserve"> data. Lego ideas – urban experience components</w:t>
+      </w:r>
+    </w:p>
+    <w:p>
+      <w:pPr>
+        <w:rPr>
+          <w:b/>
+        </w:rPr>
+      </w:pPr>
+    </w:p>
+    <w:p>
+      <w:pPr>
+        <w:rPr>
+          <w:b/>
+        </w:rPr>
+      </w:pPr>
+      <w:r>
+        <w:rPr>
+          <w:b/>
+        </w:rPr>
+        <w:t>Design Charette</w:t>
+      </w:r>
+    </w:p>
+    <w:p>
+      <w:r>
+        <w:t xml:space="preserve">Build on each other’s best ideas. Like a genetic heritage. </w:t>
+      </w:r>
+    </w:p>
+    <w:p/>
+    <w:p>
+      <w:pPr>
+        <w:rPr>
+          <w:b/>
+        </w:rPr>
+      </w:pPr>
+      <w:r>
+        <w:rPr>
+          <w:b/>
+        </w:rPr>
+        <w:t>Stakeholder Walkthrough</w:t>
+      </w:r>
+    </w:p>
+    <w:p>
+      <w:r>
+        <w:t>Workshop – usability testing method</w:t>
+      </w:r>
+    </w:p>
+    <w:p/>
+    <w:p/>
+    <w:p>
+      <w:pPr>
+        <w:pStyle w:val="Heading1"/>
+      </w:pPr>
+      <w:r>
+        <w:t>Expert evaluation techniques</w:t>
+      </w:r>
+    </w:p>
+    <w:p/>
+    <w:p>
+      <w:r>
+        <w:t>Evaluate an idea concept product or system</w:t>
+      </w:r>
+    </w:p>
+    <w:p>
+      <w:pPr>
+        <w:rPr>
+          <w:rStyle w:val="Strong"/>
+        </w:rPr>
+      </w:pPr>
+      <w:r>
+        <w:rPr>
+          <w:rStyle w:val="Strong"/>
+        </w:rPr>
+        <w:t>Users are not involved</w:t>
+      </w:r>
+    </w:p>
+    <w:p>
+      <w:pPr>
+        <w:rPr>
+          <w:rStyle w:val="Strong"/>
+          <w:b w:val="0"/>
+        </w:rPr>
+      </w:pPr>
+    </w:p>
+    <w:p>
+      <w:pPr>
+        <w:rPr>
+          <w:rStyle w:val="Strong"/>
+        </w:rPr>
+      </w:pPr>
+      <w:r>
+        <w:rPr>
+          <w:rStyle w:val="Strong"/>
+        </w:rPr>
+        <w:t>Heuristic evaluation</w:t>
+      </w:r>
+    </w:p>
+    <w:p>
+      <w:pPr>
+        <w:rPr>
+          <w:rStyle w:val="Strong"/>
+        </w:rPr>
+      </w:pPr>
+    </w:p>
+    <w:p>
+      <w:pPr>
+        <w:rPr>
+          <w:rStyle w:val="Strong"/>
+        </w:rPr>
+      </w:pPr>
+      <w:r>
+        <w:rPr>
+          <w:rStyle w:val="Strong"/>
+        </w:rPr>
+        <w:t>Cognitive walkthrough</w:t>
+      </w:r>
+    </w:p>
+    <w:p>
+      <w:pPr>
+        <w:rPr>
+          <w:rStyle w:val="Strong"/>
+          <w:b w:val="0"/>
+        </w:rPr>
+      </w:pPr>
+      <w:r>
+        <w:rPr>
+          <w:rStyle w:val="Strong"/>
+          <w:b w:val="0"/>
+        </w:rPr>
+        <w:t xml:space="preserve">Simulate </w:t>
+      </w:r>
+      <w:proofErr w:type="gramStart"/>
+      <w:r>
+        <w:rPr>
+          <w:rStyle w:val="Strong"/>
+          <w:b w:val="0"/>
+        </w:rPr>
+        <w:t>users</w:t>
+      </w:r>
+      <w:proofErr w:type="gramEnd"/>
+      <w:r>
+        <w:rPr>
+          <w:rStyle w:val="Strong"/>
+          <w:b w:val="0"/>
+        </w:rPr>
+        <w:t xml:space="preserve"> problem solving process at each step. </w:t>
+      </w:r>
+    </w:p>
+    <w:p>
+      <w:pPr>
+        <w:rPr>
+          <w:rStyle w:val="Strong"/>
+          <w:b w:val="0"/>
+        </w:rPr>
+      </w:pPr>
+    </w:p>
+    <w:p>
+      <w:pPr>
+        <w:rPr>
+          <w:rStyle w:val="Strong"/>
+        </w:rPr>
+      </w:pPr>
+      <w:r>
+        <w:rPr>
+          <w:rStyle w:val="Strong"/>
+        </w:rPr>
+        <w:t>Task analysis</w:t>
+      </w:r>
+    </w:p>
+    <w:p>
+      <w:pPr>
+        <w:rPr>
+          <w:rStyle w:val="Strong"/>
+          <w:b w:val="0"/>
+        </w:rPr>
+      </w:pPr>
+      <w:r>
+        <w:rPr>
+          <w:rStyle w:val="Strong"/>
+          <w:b w:val="0"/>
+        </w:rPr>
+        <w:t>Identify actions and cognitive processes required for a user to complete a task or achieve a particular goal.</w:t>
+      </w:r>
+    </w:p>
+    <w:p>
+      <w:pPr>
+        <w:rPr>
+          <w:rStyle w:val="Strong"/>
+          <w:b w:val="0"/>
+        </w:rPr>
+      </w:pPr>
+    </w:p>
+    <w:p>
+      <w:pPr>
+        <w:rPr>
+          <w:rStyle w:val="Strong"/>
+        </w:rPr>
+      </w:pPr>
+      <w:r>
+        <w:rPr>
+          <w:rStyle w:val="Strong"/>
+        </w:rPr>
+        <w:t>Property checklist</w:t>
+      </w:r>
+    </w:p>
+    <w:p>
+      <w:pPr>
+        <w:rPr>
+          <w:rStyle w:val="Strong"/>
+          <w:b w:val="0"/>
+        </w:rPr>
+      </w:pPr>
+      <w:r>
+        <w:rPr>
+          <w:rStyle w:val="Strong"/>
+          <w:b w:val="0"/>
+        </w:rPr>
+        <w:t>The expert goes through a checklist. Like design input</w:t>
+      </w:r>
+    </w:p>
+    <w:p>
+      <w:pPr>
+        <w:rPr>
+          <w:rStyle w:val="Strong"/>
+          <w:b w:val="0"/>
+        </w:rPr>
+      </w:pPr>
+    </w:p>
+    <w:p>
+      <w:pPr>
+        <w:rPr>
+          <w:rStyle w:val="Strong"/>
+        </w:rPr>
+      </w:pPr>
+      <w:r>
+        <w:rPr>
+          <w:rStyle w:val="Strong"/>
+        </w:rPr>
+        <w:t>Bodystorming (physical brainstorming)</w:t>
+      </w:r>
+    </w:p>
+    <w:p>
+      <w:pPr>
+        <w:rPr>
+          <w:rStyle w:val="Strong"/>
+          <w:b w:val="0"/>
+        </w:rPr>
+      </w:pPr>
+      <w:r>
+        <w:rPr>
+          <w:rStyle w:val="Strong"/>
+          <w:b w:val="0"/>
+        </w:rPr>
+        <w:t xml:space="preserve">Designers immerse themselves in </w:t>
+      </w:r>
+      <w:proofErr w:type="gramStart"/>
+      <w:r>
+        <w:rPr>
+          <w:rStyle w:val="Strong"/>
+          <w:b w:val="0"/>
+        </w:rPr>
+        <w:t>users</w:t>
+      </w:r>
+      <w:proofErr w:type="gramEnd"/>
+      <w:r>
+        <w:rPr>
+          <w:rStyle w:val="Strong"/>
+          <w:b w:val="0"/>
+        </w:rPr>
+        <w:t xml:space="preserve"> </w:t>
+      </w:r>
+      <w:r>
+        <w:rPr>
+          <w:rStyle w:val="Strong"/>
+          <w:b w:val="0"/>
+        </w:rPr>
+        <w:t>situation</w:t>
+      </w:r>
+      <w:r>
+        <w:rPr>
+          <w:rStyle w:val="Strong"/>
+          <w:b w:val="0"/>
+        </w:rPr>
+        <w:t xml:space="preserve">. Can only be done in design teams or with clients. </w:t>
+      </w:r>
+      <w:proofErr w:type="spellStart"/>
+      <w:r>
+        <w:rPr>
+          <w:rStyle w:val="Strong"/>
+          <w:b w:val="0"/>
+        </w:rPr>
+        <w:t>Etc</w:t>
+      </w:r>
+      <w:proofErr w:type="spellEnd"/>
+    </w:p>
+    <w:p>
+      <w:pPr>
+        <w:rPr>
+          <w:rStyle w:val="Strong"/>
+          <w:b w:val="0"/>
+        </w:rPr>
+      </w:pPr>
+    </w:p>
+    <w:p>
+      <w:pPr>
+        <w:rPr>
+          <w:rStyle w:val="Strong"/>
+        </w:rPr>
+      </w:pPr>
+      <w:r>
+        <w:rPr>
+          <w:rStyle w:val="Strong"/>
+        </w:rPr>
+        <w:t>Experience prototyping</w:t>
+      </w:r>
+    </w:p>
+    <w:p>
+      <w:pPr>
+        <w:rPr>
+          <w:rStyle w:val="Strong"/>
+          <w:b w:val="0"/>
+        </w:rPr>
+      </w:pPr>
+      <w:r>
+        <w:rPr>
+          <w:rStyle w:val="Strong"/>
+          <w:b w:val="0"/>
+        </w:rPr>
+        <w:t xml:space="preserve">Simulated social context of use. Create a realistic scenario of use and dive into experiences. </w:t>
+      </w:r>
+    </w:p>
+    <w:p>
+      <w:pPr>
+        <w:rPr>
+          <w:rStyle w:val="Strong"/>
+          <w:b w:val="0"/>
+          <w:lang w:val="tr-TR"/>
+        </w:rPr>
+      </w:pPr>
+    </w:p>
     <w:sectPr>
-      <w:headerReference w:type="default" r:id="rId6"/>
+      <w:headerReference w:type="default" r:id="rId8"/>
       <w:pgSz w:w="12240" w:h="15840"/>
       <w:pgMar w:top="1440" w:right="1440" w:bottom="1440" w:left="1440" w:header="720" w:footer="720" w:gutter="0"/>
       <w:cols w:space="720"/>
@@ -515,6 +1935,103 @@
     </w:r>
   </w:p>
 </w:hdr>
+</file>
+
+<file path=word/numbering.xml><?xml version="1.0" encoding="utf-8"?>
+<w:numbering xmlns:wpc="http://schemas.microsoft.com/office/word/2010/wordprocessingCanvas" xmlns:cx="http://schemas.microsoft.com/office/drawing/2014/chartex" xmlns:cx1="http://schemas.microsoft.com/office/drawing/2015/9/8/chartex" xmlns:cx2="http://schemas.microsoft.com/office/drawing/2015/10/21/chartex" xmlns:cx3="http://schemas.microsoft.com/office/drawing/2016/5/9/chartex" xmlns:cx4="http://schemas.microsoft.com/office/drawing/2016/5/10/chartex" xmlns:cx5="http://schemas.microsoft.com/office/drawing/2016/5/11/chartex" xmlns:cx6="http://schemas.microsoft.com/office/drawing/2016/5/12/chartex" xmlns:cx7="http://schemas.microsoft.com/office/drawing/2016/5/13/chartex" xmlns:cx8="http://schemas.microsoft.com/office/drawing/2016/5/14/chartex" xmlns:mc="http://schemas.openxmlformats.org/markup-compatibility/2006" xmlns:aink="http://schemas.microsoft.com/office/drawing/2016/ink" xmlns:am3d="http://schemas.microsoft.com/office/drawing/2017/model3d" xmlns:o="urn:schemas-microsoft-com:office:office" xmlns:r="http://schemas.openxmlformats.org/officeDocument/2006/relationships" xmlns:m="http://schemas.openxmlformats.org/officeDocument/2006/math" xmlns:v="urn:schemas-microsoft-com:vml" xmlns:wp14="http://schemas.microsoft.com/office/word/2010/wordprocessingDrawing" xmlns:wp="http://schemas.openxmlformats.org/drawingml/2006/wordprocessingDrawing" xmlns:w10="urn:schemas-microsoft-com:office:word" xmlns:w="http://schemas.openxmlformats.org/wordprocessingml/2006/main" xmlns:w14="http://schemas.microsoft.com/office/word/2010/wordml" xmlns:w15="http://schemas.microsoft.com/office/word/2012/wordml" xmlns:w16cid="http://schemas.microsoft.com/office/word/2016/wordml/cid" xmlns:w16se="http://schemas.microsoft.com/office/word/2015/wordml/symex" xmlns:wpg="http://schemas.microsoft.com/office/word/2010/wordprocessingGroup" xmlns:wpi="http://schemas.microsoft.com/office/word/2010/wordprocessingInk" xmlns:wne="http://schemas.microsoft.com/office/word/2006/wordml" xmlns:wps="http://schemas.microsoft.com/office/word/2010/wordprocessingShape" mc:Ignorable="w14 w15 w16se w16cid wp14">
+  <w:abstractNum w:abstractNumId="0" w15:restartNumberingAfterBreak="0">
+    <w:nsid w:val="59B0109D"/>
+    <w:multiLevelType w:val="hybridMultilevel"/>
+    <w:tmpl w:val="0722036A"/>
+    <w:lvl w:ilvl="0" w:tplc="1574628C">
+      <w:start w:val="1"/>
+      <w:numFmt w:val="decimal"/>
+      <w:lvlText w:val="%1-"/>
+      <w:lvlJc w:val="left"/>
+      <w:pPr>
+        <w:ind w:left="720" w:hanging="360"/>
+      </w:pPr>
+      <w:rPr>
+        <w:rFonts w:hint="default"/>
+      </w:rPr>
+    </w:lvl>
+    <w:lvl w:ilvl="1" w:tplc="04090019">
+      <w:start w:val="1"/>
+      <w:numFmt w:val="lowerLetter"/>
+      <w:lvlText w:val="%2."/>
+      <w:lvlJc w:val="left"/>
+      <w:pPr>
+        <w:ind w:left="1440" w:hanging="360"/>
+      </w:pPr>
+    </w:lvl>
+    <w:lvl w:ilvl="2" w:tplc="0409001B">
+      <w:start w:val="1"/>
+      <w:numFmt w:val="lowerRoman"/>
+      <w:lvlText w:val="%3."/>
+      <w:lvlJc w:val="right"/>
+      <w:pPr>
+        <w:ind w:left="2160" w:hanging="180"/>
+      </w:pPr>
+    </w:lvl>
+    <w:lvl w:ilvl="3" w:tplc="0409000F">
+      <w:start w:val="1"/>
+      <w:numFmt w:val="decimal"/>
+      <w:lvlText w:val="%4."/>
+      <w:lvlJc w:val="left"/>
+      <w:pPr>
+        <w:ind w:left="2880" w:hanging="360"/>
+      </w:pPr>
+    </w:lvl>
+    <w:lvl w:ilvl="4" w:tplc="04090019" w:tentative="1">
+      <w:start w:val="1"/>
+      <w:numFmt w:val="lowerLetter"/>
+      <w:lvlText w:val="%5."/>
+      <w:lvlJc w:val="left"/>
+      <w:pPr>
+        <w:ind w:left="3600" w:hanging="360"/>
+      </w:pPr>
+    </w:lvl>
+    <w:lvl w:ilvl="5" w:tplc="0409001B" w:tentative="1">
+      <w:start w:val="1"/>
+      <w:numFmt w:val="lowerRoman"/>
+      <w:lvlText w:val="%6."/>
+      <w:lvlJc w:val="right"/>
+      <w:pPr>
+        <w:ind w:left="4320" w:hanging="180"/>
+      </w:pPr>
+    </w:lvl>
+    <w:lvl w:ilvl="6" w:tplc="0409000F" w:tentative="1">
+      <w:start w:val="1"/>
+      <w:numFmt w:val="decimal"/>
+      <w:lvlText w:val="%7."/>
+      <w:lvlJc w:val="left"/>
+      <w:pPr>
+        <w:ind w:left="5040" w:hanging="360"/>
+      </w:pPr>
+    </w:lvl>
+    <w:lvl w:ilvl="7" w:tplc="04090019" w:tentative="1">
+      <w:start w:val="1"/>
+      <w:numFmt w:val="lowerLetter"/>
+      <w:lvlText w:val="%8."/>
+      <w:lvlJc w:val="left"/>
+      <w:pPr>
+        <w:ind w:left="5760" w:hanging="360"/>
+      </w:pPr>
+    </w:lvl>
+    <w:lvl w:ilvl="8" w:tplc="0409001B" w:tentative="1">
+      <w:start w:val="1"/>
+      <w:numFmt w:val="lowerRoman"/>
+      <w:lvlText w:val="%9."/>
+      <w:lvlJc w:val="right"/>
+      <w:pPr>
+        <w:ind w:left="6480" w:hanging="180"/>
+      </w:pPr>
+    </w:lvl>
+  </w:abstractNum>
+  <w:num w:numId="1">
+    <w:abstractNumId w:val="0"/>
+  </w:num>
+</w:numbering>
 </file>
 
 <file path=word/styles.xml><?xml version="1.0" encoding="utf-8"?>
@@ -1154,6 +2671,78 @@
       <w:szCs w:val="32"/>
     </w:rPr>
   </w:style>
+  <w:style w:type="paragraph" w:styleId="ListParagraph">
+    <w:name w:val="List Paragraph"/>
+    <w:basedOn w:val="Normal"/>
+    <w:uiPriority w:val="34"/>
+    <w:qFormat/>
+    <w:rsid w:val="00DC696F"/>
+    <w:pPr>
+      <w:ind w:left="720"/>
+      <w:contextualSpacing/>
+    </w:pPr>
+  </w:style>
+  <w:style w:type="character" w:styleId="Emphasis">
+    <w:name w:val="Emphasis"/>
+    <w:basedOn w:val="DefaultParagraphFont"/>
+    <w:uiPriority w:val="20"/>
+    <w:qFormat/>
+    <w:rsid w:val="00DC696F"/>
+    <w:rPr>
+      <w:i/>
+      <w:iCs/>
+    </w:rPr>
+  </w:style>
+  <w:style w:type="character" w:styleId="SubtleEmphasis">
+    <w:name w:val="Subtle Emphasis"/>
+    <w:basedOn w:val="DefaultParagraphFont"/>
+    <w:uiPriority w:val="19"/>
+    <w:qFormat/>
+    <w:rsid w:val="00DC696F"/>
+    <w:rPr>
+      <w:i/>
+      <w:iCs/>
+      <w:color w:val="404040" w:themeColor="text1" w:themeTint="BF"/>
+    </w:rPr>
+  </w:style>
+  <w:style w:type="character" w:styleId="Strong">
+    <w:name w:val="Strong"/>
+    <w:basedOn w:val="DefaultParagraphFont"/>
+    <w:uiPriority w:val="22"/>
+    <w:qFormat/>
+    <w:rsid w:val="00DC696F"/>
+    <w:rPr>
+      <w:b/>
+      <w:bCs/>
+    </w:rPr>
+  </w:style>
+  <w:style w:type="paragraph" w:styleId="BalloonText">
+    <w:name w:val="Balloon Text"/>
+    <w:basedOn w:val="Normal"/>
+    <w:link w:val="BalloonTextChar"/>
+    <w:uiPriority w:val="99"/>
+    <w:semiHidden/>
+    <w:unhideWhenUsed/>
+    <w:rsid w:val="009946CA"/>
+    <w:rPr>
+      <w:rFonts w:ascii="Times New Roman" w:hAnsi="Times New Roman" w:cs="Times New Roman"/>
+      <w:sz w:val="18"/>
+      <w:szCs w:val="18"/>
+    </w:rPr>
+  </w:style>
+  <w:style w:type="character" w:customStyle="1" w:styleId="BalloonTextChar">
+    <w:name w:val="Balloon Text Char"/>
+    <w:basedOn w:val="DefaultParagraphFont"/>
+    <w:link w:val="BalloonText"/>
+    <w:uiPriority w:val="99"/>
+    <w:semiHidden/>
+    <w:rsid w:val="009946CA"/>
+    <w:rPr>
+      <w:rFonts w:ascii="Times New Roman" w:hAnsi="Times New Roman" w:cs="Times New Roman"/>
+      <w:sz w:val="18"/>
+      <w:szCs w:val="18"/>
+    </w:rPr>
+  </w:style>
 </w:styles>
 </file>
 
@@ -1450,4 +3039,16 @@
     </a:ext>
   </a:extLst>
 </a:theme>
+</file>
+
+<file path=customXml/item1.xml><?xml version="1.0" encoding="utf-8"?>
+<b:Sources xmlns:b="http://schemas.openxmlformats.org/officeDocument/2006/bibliography" xmlns="http://schemas.openxmlformats.org/officeDocument/2006/bibliography" SelectedStyle="/APASixthEditionOfficeOnline.xsl" StyleName="APA" Version="6"/>
+</file>
+
+<file path=customXml/itemProps1.xml><?xml version="1.0" encoding="utf-8"?>
+<ds:datastoreItem xmlns:ds="http://schemas.openxmlformats.org/officeDocument/2006/customXml" ds:itemID="{E8DCB066-1E82-ED4E-BFB2-65099B880FB3}">
+  <ds:schemaRefs>
+    <ds:schemaRef ds:uri="http://schemas.openxmlformats.org/officeDocument/2006/bibliography"/>
+  </ds:schemaRefs>
+</ds:datastoreItem>
 </file>
</xml_diff>